<commit_message>
finish Stat436 Milestone3 2
</commit_message>
<xml_diff>
--- a/Stat436/Group Project/Milestone 3/Stat436 Project Milestone 3 Write-Up.docx
+++ b/Stat436/Group Project/Milestone 3/Stat436 Project Milestone 3 Write-Up.docx
@@ -93,43 +93,21 @@
       <w:pPr>
         <w:spacing w:line="480" w:lineRule="auto"/>
         <w:rPr>
-          <w:rFonts w:ascii="Times New Roman" w:hAnsi="Times New Roman" w:cs="Times New Roman"/>
-          <w:bCs/>
-          <w:sz w:val="24"/>
-          <w:szCs w:val="24"/>
-        </w:rPr>
-      </w:pPr>
-      <w:r>
-        <w:rPr>
-          <w:rFonts w:ascii="Times New Roman" w:hAnsi="Times New Roman" w:cs="Times New Roman"/>
-          <w:bCs/>
-          <w:sz w:val="24"/>
-          <w:szCs w:val="24"/>
-        </w:rPr>
-        <w:t>Word count:</w:t>
-      </w:r>
-    </w:p>
-    <w:p>
-      <w:pPr>
-        <w:spacing w:line="480" w:lineRule="auto"/>
-        <w:rPr>
-          <w:rFonts w:ascii="Times New Roman" w:hAnsi="Times New Roman" w:cs="Times New Roman"/>
-          <w:bCs/>
-          <w:sz w:val="24"/>
-          <w:szCs w:val="24"/>
-        </w:rPr>
-      </w:pPr>
-      <w:proofErr w:type="spellStart"/>
-      <w:r>
-        <w:rPr>
           <w:rFonts w:ascii="Times New Roman" w:hAnsi="Times New Roman" w:cs="Times New Roman" w:hint="eastAsia"/>
           <w:bCs/>
           <w:sz w:val="24"/>
           <w:szCs w:val="24"/>
         </w:rPr>
-        <w:t>DataSet</w:t>
-      </w:r>
-      <w:proofErr w:type="spellEnd"/>
+      </w:pPr>
+      <w:r>
+        <w:rPr>
+          <w:rFonts w:ascii="Times New Roman" w:hAnsi="Times New Roman" w:cs="Times New Roman"/>
+          <w:bCs/>
+          <w:sz w:val="24"/>
+          <w:szCs w:val="24"/>
+        </w:rPr>
+        <w:t>Word count:</w:t>
+      </w:r>
       <w:r>
         <w:rPr>
           <w:rFonts w:ascii="Times New Roman" w:hAnsi="Times New Roman" w:cs="Times New Roman" w:hint="eastAsia"/>
@@ -137,26 +115,123 @@
           <w:sz w:val="24"/>
           <w:szCs w:val="24"/>
         </w:rPr>
-        <w:t xml:space="preserve"> / Source Code / </w:t>
-      </w:r>
-      <w:r>
+        <w:t xml:space="preserve"> 1548</w:t>
+      </w:r>
+    </w:p>
+    <w:p>
+      <w:pPr>
+        <w:spacing w:line="480" w:lineRule="auto"/>
         <w:rPr>
           <w:rFonts w:ascii="Times New Roman" w:hAnsi="Times New Roman" w:cs="Times New Roman" w:hint="eastAsia"/>
           <w:bCs/>
           <w:sz w:val="24"/>
           <w:szCs w:val="24"/>
         </w:rPr>
-        <w:t>Write-Up</w:t>
-      </w:r>
-      <w:r>
-        <w:rPr>
-          <w:rFonts w:ascii="Times New Roman" w:hAnsi="Times New Roman" w:cs="Times New Roman"/>
+      </w:pPr>
+      <w:hyperlink r:id="rId8" w:history="1">
+        <w:r>
+          <w:rPr>
+            <w:rStyle w:val="aa"/>
+            <w:rFonts w:ascii="Times New Roman" w:hAnsi="Times New Roman" w:cs="Times New Roman"/>
+            <w:bCs/>
+            <w:sz w:val="24"/>
+            <w:szCs w:val="24"/>
+          </w:rPr>
+          <w:t>Dataset</w:t>
+        </w:r>
+      </w:hyperlink>
+      <w:r>
+        <w:rPr>
+          <w:rFonts w:ascii="Times New Roman" w:hAnsi="Times New Roman" w:cs="Times New Roman" w:hint="eastAsia"/>
           <w:bCs/>
           <w:sz w:val="24"/>
           <w:szCs w:val="24"/>
         </w:rPr>
+        <w:t xml:space="preserve"> / </w:t>
+      </w:r>
+      <w:hyperlink r:id="rId9" w:history="1">
+        <w:r>
+          <w:rPr>
+            <w:rStyle w:val="aa"/>
+            <w:rFonts w:ascii="Times New Roman" w:hAnsi="Times New Roman" w:cs="Times New Roman" w:hint="eastAsia"/>
+            <w:bCs/>
+            <w:sz w:val="24"/>
+            <w:szCs w:val="24"/>
+          </w:rPr>
+          <w:t>Source Code</w:t>
+        </w:r>
+      </w:hyperlink>
+      <w:r>
+        <w:rPr>
+          <w:rFonts w:ascii="Times New Roman" w:hAnsi="Times New Roman" w:cs="Times New Roman" w:hint="eastAsia"/>
+          <w:bCs/>
+          <w:sz w:val="24"/>
+          <w:szCs w:val="24"/>
+        </w:rPr>
+        <w:t xml:space="preserve"> / </w:t>
+      </w:r>
+      <w:hyperlink r:id="rId10" w:history="1">
+        <w:r>
+          <w:rPr>
+            <w:rStyle w:val="aa"/>
+            <w:rFonts w:ascii="Times New Roman" w:hAnsi="Times New Roman" w:cs="Times New Roman" w:hint="eastAsia"/>
+            <w:bCs/>
+            <w:sz w:val="24"/>
+            <w:szCs w:val="24"/>
+          </w:rPr>
+          <w:t>Write-Up</w:t>
+        </w:r>
+      </w:hyperlink>
+      <w:r>
+        <w:rPr>
+          <w:rFonts w:ascii="Times New Roman" w:hAnsi="Times New Roman" w:cs="Times New Roman"/>
+          <w:bCs/>
+          <w:sz w:val="24"/>
+          <w:szCs w:val="24"/>
+        </w:rPr>
         <w:t xml:space="preserve"> </w:t>
       </w:r>
+      <w:r>
+        <w:rPr>
+          <w:rFonts w:ascii="Times New Roman" w:hAnsi="Times New Roman" w:cs="Times New Roman" w:hint="eastAsia"/>
+          <w:bCs/>
+          <w:sz w:val="24"/>
+          <w:szCs w:val="24"/>
+        </w:rPr>
+        <w:t xml:space="preserve">/ </w:t>
+      </w:r>
+      <w:hyperlink r:id="rId11" w:history="1">
+        <w:r>
+          <w:rPr>
+            <w:rStyle w:val="aa"/>
+            <w:rFonts w:ascii="Times New Roman" w:hAnsi="Times New Roman" w:cs="Times New Roman" w:hint="eastAsia"/>
+            <w:bCs/>
+            <w:sz w:val="24"/>
+            <w:szCs w:val="24"/>
+          </w:rPr>
+          <w:t>S</w:t>
+        </w:r>
+        <w:r>
+          <w:rPr>
+            <w:rStyle w:val="aa"/>
+            <w:rFonts w:ascii="Times New Roman" w:hAnsi="Times New Roman" w:cs="Times New Roman"/>
+            <w:bCs/>
+            <w:sz w:val="24"/>
+            <w:szCs w:val="24"/>
+          </w:rPr>
+          <w:t>hiny</w:t>
+        </w:r>
+        <w:r>
+          <w:rPr>
+            <w:rStyle w:val="aa"/>
+            <w:rFonts w:ascii="Times New Roman" w:hAnsi="Times New Roman" w:cs="Times New Roman" w:hint="eastAsia"/>
+            <w:bCs/>
+            <w:sz w:val="24"/>
+            <w:szCs w:val="24"/>
+          </w:rPr>
+          <w:t xml:space="preserve"> Application</w:t>
+        </w:r>
+      </w:hyperlink>
     </w:p>
     <w:p>
       <w:pPr>
@@ -566,25 +641,7 @@
           <w:sz w:val="24"/>
           <w:szCs w:val="24"/>
         </w:rPr>
-        <w:t xml:space="preserve">Before delving into the project details, it is important to understand the context. Demographic data, while rich in information, can be challenging to summarize (Riffe et, 2021). However, it provides crucial insights for higher education institutions in the US to examine the recruitment of their international students (Goralski &amp; </w:t>
-      </w:r>
-      <w:proofErr w:type="spellStart"/>
-      <w:r>
-        <w:rPr>
-          <w:rFonts w:ascii="Times New Roman" w:eastAsia="Times New Roman" w:hAnsi="Times New Roman" w:cs="Times New Roman"/>
-          <w:sz w:val="24"/>
-          <w:szCs w:val="24"/>
-        </w:rPr>
-        <w:t>Tootoonchi</w:t>
-      </w:r>
-      <w:proofErr w:type="spellEnd"/>
-      <w:r>
-        <w:rPr>
-          <w:rFonts w:ascii="Times New Roman" w:eastAsia="Times New Roman" w:hAnsi="Times New Roman" w:cs="Times New Roman"/>
-          <w:sz w:val="24"/>
-          <w:szCs w:val="24"/>
-        </w:rPr>
-        <w:t>, 2015). This understanding forms the basis of</w:t>
+        <w:t>Before delving into the project details, it is important to understand the context. Demographic data, while rich in information, can be challenging to summarize (Riffe et, 2021). However, it provides crucial insights for higher education institutions in the US to examine the recruitment of their international students (Goralski &amp; Tootoonchi, 2015). This understanding forms the basis of</w:t>
       </w:r>
       <w:r>
         <w:rPr>
@@ -616,15 +673,7 @@
           <w:sz w:val="24"/>
           <w:szCs w:val="24"/>
         </w:rPr>
-        <w:t>drew inspiration from</w:t>
-      </w:r>
-      <w:r>
-        <w:rPr>
-          <w:rFonts w:ascii="Times New Roman" w:eastAsia="Times New Roman" w:hAnsi="Times New Roman" w:cs="Times New Roman"/>
-          <w:sz w:val="24"/>
-          <w:szCs w:val="24"/>
-        </w:rPr>
-        <w:t xml:space="preserve">. </w:t>
+        <w:t xml:space="preserve">drew inspiration from. </w:t>
       </w:r>
     </w:p>
     <w:p>
@@ -735,7 +784,7 @@
                     <pic:cNvPicPr preferRelativeResize="0"/>
                   </pic:nvPicPr>
                   <pic:blipFill>
-                    <a:blip r:embed="rId8">
+                    <a:blip r:embed="rId12">
                       <a:extLst>
                         <a:ext uri="{28A0092B-C50C-407E-A947-70E740481C1C}">
                           <a14:useLocalDpi xmlns:a14="http://schemas.microsoft.com/office/drawing/2010/main" val="0"/>
@@ -873,7 +922,7 @@
                     <pic:cNvPicPr preferRelativeResize="0"/>
                   </pic:nvPicPr>
                   <pic:blipFill>
-                    <a:blip r:embed="rId9" cstate="print">
+                    <a:blip r:embed="rId13" cstate="print">
                       <a:extLst>
                         <a:ext uri="{28A0092B-C50C-407E-A947-70E740481C1C}">
                           <a14:useLocalDpi xmlns:a14="http://schemas.microsoft.com/office/drawing/2010/main" val="0"/>
@@ -1036,27 +1085,7 @@
           <w:sz w:val="24"/>
           <w:szCs w:val="24"/>
         </w:rPr>
-        <w:t>(</w:t>
-      </w:r>
-      <w:proofErr w:type="spellStart"/>
-      <w:r>
-        <w:rPr>
-          <w:rFonts w:ascii="Times New Roman" w:eastAsia="Times New Roman" w:hAnsi="Times New Roman" w:cs="Times New Roman"/>
-          <w:color w:val="0D0D0D"/>
-          <w:sz w:val="24"/>
-          <w:szCs w:val="24"/>
-        </w:rPr>
-        <w:t>Amuedo</w:t>
-      </w:r>
-      <w:proofErr w:type="spellEnd"/>
-      <w:r>
-        <w:rPr>
-          <w:rFonts w:ascii="Times New Roman" w:eastAsia="Times New Roman" w:hAnsi="Times New Roman" w:cs="Times New Roman"/>
-          <w:color w:val="0D0D0D"/>
-          <w:sz w:val="24"/>
-          <w:szCs w:val="24"/>
-        </w:rPr>
-        <w:t>-Dorantes et al., 2019)</w:t>
+        <w:t>(Amuedo-Dorantes et al., 2019)</w:t>
       </w:r>
       <w:r>
         <w:rPr>
@@ -1159,27 +1188,7 @@
           <w:sz w:val="24"/>
           <w:szCs w:val="24"/>
         </w:rPr>
-        <w:t xml:space="preserve">Static stacked bar chart for international students in the US among </w:t>
-      </w:r>
-      <w:proofErr w:type="gramStart"/>
-      <w:r>
-        <w:rPr>
-          <w:rFonts w:ascii="Times New Roman" w:eastAsia="Times New Roman" w:hAnsi="Times New Roman" w:cs="Times New Roman"/>
-          <w:color w:val="0D0D0D"/>
-          <w:sz w:val="24"/>
-          <w:szCs w:val="24"/>
-        </w:rPr>
-        <w:t>four degree</w:t>
-      </w:r>
-      <w:proofErr w:type="gramEnd"/>
-      <w:r>
-        <w:rPr>
-          <w:rFonts w:ascii="Times New Roman" w:eastAsia="Times New Roman" w:hAnsi="Times New Roman" w:cs="Times New Roman"/>
-          <w:color w:val="0D0D0D"/>
-          <w:sz w:val="24"/>
-          <w:szCs w:val="24"/>
-        </w:rPr>
-        <w:t xml:space="preserve"> academic levels, including Associate, Bachelor's, Master's, and Doctoral</w:t>
+        <w:t>Static stacked bar chart for international students in the US among four degree academic levels, including Associate, Bachelor's, Master's, and Doctoral</w:t>
       </w:r>
     </w:p>
     <w:p>
@@ -1215,25 +1224,7 @@
           <w:sz w:val="24"/>
           <w:szCs w:val="24"/>
         </w:rPr>
-        <w:t xml:space="preserve">(Goralski &amp; </w:t>
-      </w:r>
-      <w:proofErr w:type="spellStart"/>
-      <w:r>
-        <w:rPr>
-          <w:rFonts w:ascii="Times New Roman" w:eastAsia="Times New Roman" w:hAnsi="Times New Roman" w:cs="Times New Roman"/>
-          <w:sz w:val="24"/>
-          <w:szCs w:val="24"/>
-        </w:rPr>
-        <w:t>Tootoonchi</w:t>
-      </w:r>
-      <w:proofErr w:type="spellEnd"/>
-      <w:r>
-        <w:rPr>
-          <w:rFonts w:ascii="Times New Roman" w:eastAsia="Times New Roman" w:hAnsi="Times New Roman" w:cs="Times New Roman"/>
-          <w:sz w:val="24"/>
-          <w:szCs w:val="24"/>
-        </w:rPr>
-        <w:t>,</w:t>
+        <w:t>(Goralski &amp; Tootoonchi,</w:t>
       </w:r>
       <w:r>
         <w:rPr>
@@ -1323,7 +1314,7 @@
                     <pic:cNvPicPr preferRelativeResize="0"/>
                   </pic:nvPicPr>
                   <pic:blipFill>
-                    <a:blip r:embed="rId10"/>
+                    <a:blip r:embed="rId14"/>
                     <a:srcRect/>
                     <a:stretch>
                       <a:fillRect/>
@@ -1370,18 +1361,8 @@
           <w:sz w:val="24"/>
           <w:szCs w:val="24"/>
         </w:rPr>
-        <w:t xml:space="preserve">Pie chart graphs the Global Higher Education Population in 2020 with a detailed label for each </w:t>
-      </w:r>
-      <w:proofErr w:type="gramStart"/>
-      <w:r>
-        <w:rPr>
-          <w:rFonts w:ascii="Times New Roman" w:eastAsia="Times New Roman" w:hAnsi="Times New Roman" w:cs="Times New Roman"/>
-          <w:sz w:val="24"/>
-          <w:szCs w:val="24"/>
-        </w:rPr>
-        <w:t>country</w:t>
-      </w:r>
-      <w:proofErr w:type="gramEnd"/>
+        <w:t>Pie chart graphs the Global Higher Education Population in 2020 with a detailed label for each country</w:t>
+      </w:r>
     </w:p>
     <w:p>
       <w:pPr>
@@ -1417,15 +1398,7 @@
           <w:sz w:val="24"/>
           <w:szCs w:val="24"/>
         </w:rPr>
-        <w:t xml:space="preserve"> </w:t>
-      </w:r>
-      <w:r>
-        <w:rPr>
-          <w:rFonts w:ascii="Times New Roman" w:hAnsi="Times New Roman" w:cs="Times New Roman"/>
-          <w:sz w:val="24"/>
-          <w:szCs w:val="24"/>
-        </w:rPr>
-        <w:t>(Mode Help, n.d.)</w:t>
+        <w:t xml:space="preserve"> (Mode Help, n.d.)</w:t>
       </w:r>
       <w:r>
         <w:rPr>
@@ -1451,7 +1424,6 @@
         </w:rPr>
         <w:t xml:space="preserve"> in data visualization (Fig 5). These filters allow users to customize their data exploration based on specific criteria, enhancing the analytical </w:t>
       </w:r>
-      <w:proofErr w:type="gramStart"/>
       <w:r>
         <w:rPr>
           <w:rFonts w:ascii="Times New Roman" w:hAnsi="Times New Roman" w:cs="Times New Roman"/>
@@ -1460,7 +1432,6 @@
         </w:rPr>
         <w:t>depth</w:t>
       </w:r>
-      <w:proofErr w:type="gramEnd"/>
       <w:r>
         <w:rPr>
           <w:rFonts w:ascii="Times New Roman" w:hAnsi="Times New Roman" w:cs="Times New Roman"/>
@@ -1492,25 +1463,7 @@
           <w:sz w:val="24"/>
           <w:szCs w:val="24"/>
         </w:rPr>
-        <w:t xml:space="preserve"> identifying trends that may be obscured in broader data compilations. Filters also facilitate a detailed examination of the field of study data. </w:t>
-      </w:r>
-      <w:proofErr w:type="gramStart"/>
-      <w:r>
-        <w:rPr>
-          <w:rFonts w:ascii="Times New Roman" w:hAnsi="Times New Roman" w:cs="Times New Roman"/>
-          <w:sz w:val="24"/>
-          <w:szCs w:val="24"/>
-        </w:rPr>
-        <w:t>By applying these filters, there</w:t>
-      </w:r>
-      <w:proofErr w:type="gramEnd"/>
-      <w:r>
-        <w:rPr>
-          <w:rFonts w:ascii="Times New Roman" w:hAnsi="Times New Roman" w:cs="Times New Roman"/>
-          <w:sz w:val="24"/>
-          <w:szCs w:val="24"/>
-        </w:rPr>
-        <w:t xml:space="preserve"> is an opportunity to substantiate the findings reported by Bound et al. (2021), which state that it is common for international students in the U.S. to pursue science, technology, engineering, and mathematics (STEM) majors at various academic levels—findings that could significantly influence institutional academic planning and recruitment strategies.</w:t>
+        <w:t xml:space="preserve"> identifying trends that may be obscured in broader data compilations. Filters also facilitate a detailed examination of the field of study data. By applying these filters, there is an opportunity to substantiate the findings reported by Bound et al. (2021), which state that it is common for international students in the U.S. to pursue science, technology, engineering, and mathematics (STEM) majors at various academic levels—findings that could significantly influence institutional academic planning and recruitment strategies.</w:t>
       </w:r>
     </w:p>
     <w:p>
@@ -1543,7 +1496,7 @@
                     <pic:cNvPicPr preferRelativeResize="0"/>
                   </pic:nvPicPr>
                   <pic:blipFill>
-                    <a:blip r:embed="rId11"/>
+                    <a:blip r:embed="rId15"/>
                     <a:srcRect/>
                     <a:stretch>
                       <a:fillRect/>
@@ -1584,41 +1537,13 @@
         </w:rPr>
         <w:t xml:space="preserve">Fig 5. </w:t>
       </w:r>
-      <w:proofErr w:type="spellStart"/>
-      <w:r>
-        <w:rPr>
-          <w:rFonts w:ascii="Times New Roman" w:eastAsia="Times New Roman" w:hAnsi="Times New Roman" w:cs="Times New Roman"/>
-          <w:sz w:val="24"/>
-          <w:szCs w:val="24"/>
-        </w:rPr>
-        <w:t>Mode.com's</w:t>
-      </w:r>
-      <w:proofErr w:type="spellEnd"/>
-      <w:r>
-        <w:rPr>
-          <w:rFonts w:ascii="Times New Roman" w:eastAsia="Times New Roman" w:hAnsi="Times New Roman" w:cs="Times New Roman"/>
-          <w:sz w:val="24"/>
-          <w:szCs w:val="24"/>
-        </w:rPr>
-        <w:t xml:space="preserve"> visualization filter panel, highlighted with a blue box for </w:t>
-      </w:r>
-      <w:proofErr w:type="gramStart"/>
-      <w:r>
-        <w:rPr>
-          <w:rFonts w:ascii="Times New Roman" w:eastAsia="Times New Roman" w:hAnsi="Times New Roman" w:cs="Times New Roman"/>
-          <w:sz w:val="24"/>
-          <w:szCs w:val="24"/>
-        </w:rPr>
-        <w:t>emphasis</w:t>
-      </w:r>
-      <w:proofErr w:type="gramEnd"/>
-      <w:r>
-        <w:rPr>
-          <w:rFonts w:ascii="Times New Roman" w:eastAsia="Times New Roman" w:hAnsi="Times New Roman" w:cs="Times New Roman"/>
-          <w:sz w:val="24"/>
-          <w:szCs w:val="24"/>
-        </w:rPr>
-        <w:t xml:space="preserve"> </w:t>
+      <w:r>
+        <w:rPr>
+          <w:rFonts w:ascii="Times New Roman" w:eastAsia="Times New Roman" w:hAnsi="Times New Roman" w:cs="Times New Roman"/>
+          <w:sz w:val="24"/>
+          <w:szCs w:val="24"/>
+        </w:rPr>
+        <w:t xml:space="preserve">Mode.com's visualization filter panel, highlighted with a blue box for emphasis </w:t>
       </w:r>
     </w:p>
     <w:p>
@@ -1713,7 +1638,7 @@
                     <pic:cNvPicPr preferRelativeResize="0"/>
                   </pic:nvPicPr>
                   <pic:blipFill>
-                    <a:blip r:embed="rId12"/>
+                    <a:blip r:embed="rId16"/>
                     <a:srcRect/>
                     <a:stretch>
                       <a:fillRect/>
@@ -1760,23 +1685,7 @@
           <w:sz w:val="24"/>
           <w:szCs w:val="24"/>
         </w:rPr>
-        <w:t xml:space="preserve"> </w:t>
-      </w:r>
-      <w:r>
-        <w:rPr>
-          <w:rFonts w:ascii="Times New Roman" w:eastAsia="Times New Roman" w:hAnsi="Times New Roman" w:cs="Times New Roman"/>
-          <w:sz w:val="24"/>
-          <w:szCs w:val="24"/>
-        </w:rPr>
-        <w:t>The interactive</w:t>
-      </w:r>
-      <w:r>
-        <w:rPr>
-          <w:rFonts w:ascii="Times New Roman" w:eastAsia="Times New Roman" w:hAnsi="Times New Roman" w:cs="Times New Roman"/>
-          <w:sz w:val="24"/>
-          <w:szCs w:val="24"/>
-        </w:rPr>
-        <w:t xml:space="preserve"> pie chart shows the source of funding for international students in</w:t>
+        <w:t xml:space="preserve"> The interactive pie chart shows the source of funding for international students in</w:t>
       </w:r>
     </w:p>
     <w:p>
@@ -1847,41 +1756,15 @@
           <w:sz w:val="24"/>
           <w:szCs w:val="24"/>
         </w:rPr>
-        <w:t xml:space="preserve">uses a dynamic pie chart to visualize the distribution of various sources of funding for international students in the US, which categories include Personal and Family, US College or University, Current Employment, </w:t>
-      </w:r>
-      <w:proofErr w:type="spellStart"/>
-      <w:r>
-        <w:rPr>
-          <w:rFonts w:ascii="Times New Roman" w:eastAsia="Times New Roman" w:hAnsi="Times New Roman" w:cs="Times New Roman"/>
-          <w:sz w:val="24"/>
-          <w:szCs w:val="24"/>
-        </w:rPr>
-        <w:t>etc</w:t>
-      </w:r>
-      <w:proofErr w:type="spellEnd"/>
-      <w:r>
-        <w:rPr>
-          <w:rFonts w:ascii="Times New Roman" w:eastAsia="Times New Roman" w:hAnsi="Times New Roman" w:cs="Times New Roman"/>
-          <w:sz w:val="24"/>
-          <w:szCs w:val="24"/>
-        </w:rPr>
-        <w:t xml:space="preserve"> (Fig 6). It explicitly shows their source of funding with a clear label for each category’s proportion. Educational institutions can utilize this chart to better understand international students’ source of funding, which enables more targeted financial support and program planning</w:t>
-      </w:r>
-      <w:r>
-        <w:rPr>
-          <w:rFonts w:ascii="Times New Roman" w:hAnsi="Times New Roman" w:cs="Times New Roman"/>
-          <w:sz w:val="24"/>
-          <w:szCs w:val="24"/>
-        </w:rPr>
-        <w:t xml:space="preserve"> </w:t>
-      </w:r>
-      <w:r>
-        <w:rPr>
-          <w:rFonts w:ascii="Times New Roman" w:hAnsi="Times New Roman" w:cs="Times New Roman"/>
-          <w:sz w:val="24"/>
-          <w:szCs w:val="24"/>
-        </w:rPr>
-        <w:t>(Bound et al., 2021)</w:t>
+        <w:t>uses a dynamic pie chart to visualize the distribution of various sources of funding for international students in the US, which categories include Personal and Family, US College or University, Current Employment, etc (Fig 6). It explicitly shows their source of funding with a clear label for each category’s proportion. Educational institutions can utilize this chart to better understand international students’ source of funding, which enables more targeted financial support and program planning</w:t>
+      </w:r>
+      <w:r>
+        <w:rPr>
+          <w:rFonts w:ascii="Times New Roman" w:hAnsi="Times New Roman" w:cs="Times New Roman"/>
+          <w:sz w:val="24"/>
+          <w:szCs w:val="24"/>
+        </w:rPr>
+        <w:t xml:space="preserve"> (Bound et al., 2021)</w:t>
       </w:r>
       <w:r>
         <w:rPr>
@@ -1985,7 +1868,6 @@
         </w:rPr>
         <w:t>’ to denote the style of the graph. The uses of ‘</w:t>
       </w:r>
-      <w:proofErr w:type="spellStart"/>
       <w:r>
         <w:rPr>
           <w:rFonts w:ascii="Times New Roman" w:eastAsia="Times New Roman" w:hAnsi="Times New Roman" w:cs="Times New Roman"/>
@@ -1997,7 +1879,6 @@
         </w:rPr>
         <w:t>hoverinfo</w:t>
       </w:r>
-      <w:proofErr w:type="spellEnd"/>
       <w:r>
         <w:rPr>
           <w:rFonts w:ascii="Times New Roman" w:eastAsia="Times New Roman" w:hAnsi="Times New Roman" w:cs="Times New Roman"/>
@@ -2008,7 +1889,6 @@
         </w:rPr>
         <w:t>’ and ‘</w:t>
       </w:r>
-      <w:proofErr w:type="spellStart"/>
       <w:r>
         <w:rPr>
           <w:rFonts w:ascii="Times New Roman" w:eastAsia="Times New Roman" w:hAnsi="Times New Roman" w:cs="Times New Roman"/>
@@ -2020,7 +1900,6 @@
         </w:rPr>
         <w:t>textinfo</w:t>
       </w:r>
-      <w:proofErr w:type="spellEnd"/>
       <w:r>
         <w:rPr>
           <w:rFonts w:ascii="Times New Roman" w:eastAsia="Times New Roman" w:hAnsi="Times New Roman" w:cs="Times New Roman"/>
@@ -2090,7 +1969,7 @@
                     <pic:cNvPicPr preferRelativeResize="0"/>
                   </pic:nvPicPr>
                   <pic:blipFill>
-                    <a:blip r:embed="rId13"/>
+                    <a:blip r:embed="rId17"/>
                     <a:srcRect/>
                     <a:stretch>
                       <a:fillRect/>
@@ -2150,18 +2029,8 @@
           <w:sz w:val="24"/>
           <w:szCs w:val="24"/>
         </w:rPr>
-        <w:t xml:space="preserve"> countries origin for international students in the </w:t>
-      </w:r>
-      <w:proofErr w:type="gramStart"/>
-      <w:r>
-        <w:rPr>
-          <w:rFonts w:ascii="Times New Roman" w:eastAsia="Times New Roman" w:hAnsi="Times New Roman" w:cs="Times New Roman"/>
-          <w:sz w:val="24"/>
-          <w:szCs w:val="24"/>
-        </w:rPr>
-        <w:t>US</w:t>
-      </w:r>
-      <w:proofErr w:type="gramEnd"/>
+        <w:t xml:space="preserve"> countries origin for international students in the US</w:t>
+      </w:r>
     </w:p>
     <w:p>
       <w:pPr>
@@ -2201,17 +2070,7 @@
           <w:szCs w:val="24"/>
           <w:highlight w:val="white"/>
         </w:rPr>
-        <w:t xml:space="preserve">second design is an interactive choropleth map showing </w:t>
-      </w:r>
-      <w:r>
-        <w:rPr>
-          <w:rFonts w:ascii="Times New Roman" w:eastAsia="Times New Roman" w:hAnsi="Times New Roman" w:cs="Times New Roman"/>
-          <w:color w:val="0D0D0D"/>
-          <w:sz w:val="24"/>
-          <w:szCs w:val="24"/>
-          <w:highlight w:val="white"/>
-        </w:rPr>
-        <w:t>each</w:t>
+        <w:t>second design is an interactive choropleth map showing each</w:t>
       </w:r>
       <w:r>
         <w:rPr>
@@ -2274,19 +2133,8 @@
           <w:szCs w:val="24"/>
           <w:highlight w:val="white"/>
         </w:rPr>
-        <w:t>integrates</w:t>
-      </w:r>
-      <w:r>
-        <w:rPr>
-          <w:rFonts w:ascii="Times New Roman" w:eastAsia="Times New Roman" w:hAnsi="Times New Roman" w:cs="Times New Roman"/>
-          <w:color w:val="0D0D0D"/>
-          <w:sz w:val="24"/>
-          <w:szCs w:val="24"/>
-          <w:highlight w:val="white"/>
-        </w:rPr>
-        <w:t xml:space="preserve"> features like clicking, zooming, and hovering for detailed information using the R package “</w:t>
-      </w:r>
-      <w:proofErr w:type="spellStart"/>
+        <w:t>integrates features like clicking, zooming, and hovering for detailed information using the R package “</w:t>
+      </w:r>
       <w:r>
         <w:rPr>
           <w:rFonts w:ascii="Times New Roman" w:eastAsia="Times New Roman" w:hAnsi="Times New Roman" w:cs="Times New Roman"/>
@@ -2298,7 +2146,6 @@
         </w:rPr>
         <w:t>tmap</w:t>
       </w:r>
-      <w:proofErr w:type="spellEnd"/>
       <w:r>
         <w:rPr>
           <w:rFonts w:ascii="Times New Roman" w:eastAsia="Times New Roman" w:hAnsi="Times New Roman" w:cs="Times New Roman"/>
@@ -2348,47 +2195,7 @@
           <w:szCs w:val="24"/>
           <w:highlight w:val="white"/>
         </w:rPr>
-        <w:t xml:space="preserve">as the legend to visualize the distribution of student numbers </w:t>
-      </w:r>
-      <w:r>
-        <w:rPr>
-          <w:rFonts w:ascii="Times New Roman" w:eastAsia="Times New Roman" w:hAnsi="Times New Roman" w:cs="Times New Roman"/>
-          <w:color w:val="0D0D0D"/>
-          <w:sz w:val="24"/>
-          <w:szCs w:val="24"/>
-          <w:highlight w:val="white"/>
-        </w:rPr>
-        <w:t>worldwide</w:t>
-      </w:r>
-      <w:r>
-        <w:rPr>
-          <w:rFonts w:ascii="Times New Roman" w:eastAsia="Times New Roman" w:hAnsi="Times New Roman" w:cs="Times New Roman"/>
-          <w:color w:val="0D0D0D"/>
-          <w:sz w:val="24"/>
-          <w:szCs w:val="24"/>
-          <w:highlight w:val="white"/>
-        </w:rPr>
-        <w:t xml:space="preserve"> across different </w:t>
-      </w:r>
-      <w:r>
-        <w:rPr>
-          <w:rFonts w:ascii="Times New Roman" w:eastAsia="Times New Roman" w:hAnsi="Times New Roman" w:cs="Times New Roman"/>
-          <w:color w:val="0D0D0D"/>
-          <w:sz w:val="24"/>
-          <w:szCs w:val="24"/>
-          <w:highlight w:val="white"/>
-        </w:rPr>
-        <w:t>periods</w:t>
-      </w:r>
-      <w:r>
-        <w:rPr>
-          <w:rFonts w:ascii="Times New Roman" w:eastAsia="Times New Roman" w:hAnsi="Times New Roman" w:cs="Times New Roman"/>
-          <w:color w:val="0D0D0D"/>
-          <w:sz w:val="24"/>
-          <w:szCs w:val="24"/>
-          <w:highlight w:val="white"/>
-        </w:rPr>
-        <w:t xml:space="preserve">. </w:t>
+        <w:t xml:space="preserve">as the legend to visualize the distribution of student numbers worldwide across different periods. </w:t>
       </w:r>
       <w:r>
         <w:rPr>
@@ -2404,25 +2211,7 @@
           <w:sz w:val="24"/>
           <w:szCs w:val="24"/>
         </w:rPr>
-        <w:t xml:space="preserve">(Goralski &amp; </w:t>
-      </w:r>
-      <w:proofErr w:type="spellStart"/>
-      <w:r>
-        <w:rPr>
-          <w:rFonts w:ascii="Times New Roman" w:eastAsia="Times New Roman" w:hAnsi="Times New Roman" w:cs="Times New Roman"/>
-          <w:sz w:val="24"/>
-          <w:szCs w:val="24"/>
-        </w:rPr>
-        <w:t>Tootoonchi</w:t>
-      </w:r>
-      <w:proofErr w:type="spellEnd"/>
-      <w:r>
-        <w:rPr>
-          <w:rFonts w:ascii="Times New Roman" w:eastAsia="Times New Roman" w:hAnsi="Times New Roman" w:cs="Times New Roman"/>
-          <w:sz w:val="24"/>
-          <w:szCs w:val="24"/>
-        </w:rPr>
-        <w:t>,</w:t>
+        <w:t>(Goralski &amp; Tootoonchi,</w:t>
       </w:r>
       <w:r>
         <w:rPr>
@@ -2497,7 +2286,7 @@
                     <pic:cNvPicPr preferRelativeResize="0"/>
                   </pic:nvPicPr>
                   <pic:blipFill>
-                    <a:blip r:embed="rId14"/>
+                    <a:blip r:embed="rId18"/>
                     <a:srcRect/>
                     <a:stretch>
                       <a:fillRect/>
@@ -2550,20 +2339,8 @@
           <w:szCs w:val="24"/>
           <w:highlight w:val="white"/>
         </w:rPr>
-        <w:t xml:space="preserve"> Interactive line graph shows the field of study for international students in the </w:t>
-      </w:r>
-      <w:proofErr w:type="gramStart"/>
-      <w:r>
-        <w:rPr>
-          <w:rFonts w:ascii="Times New Roman" w:eastAsia="Times New Roman" w:hAnsi="Times New Roman" w:cs="Times New Roman"/>
-          <w:color w:val="0D0D0D"/>
-          <w:sz w:val="24"/>
-          <w:szCs w:val="24"/>
-          <w:highlight w:val="white"/>
-        </w:rPr>
-        <w:t>US</w:t>
-      </w:r>
-      <w:proofErr w:type="gramEnd"/>
+        <w:t xml:space="preserve"> Interactive line graph shows the field of study for international students in the US</w:t>
+      </w:r>
     </w:p>
     <w:p>
       <w:pPr>
@@ -2760,7 +2537,7 @@
                     <pic:cNvPicPr preferRelativeResize="0"/>
                   </pic:nvPicPr>
                   <pic:blipFill>
-                    <a:blip r:embed="rId15"/>
+                    <a:blip r:embed="rId19"/>
                     <a:srcRect/>
                     <a:stretch>
                       <a:fillRect/>
@@ -2807,18 +2584,8 @@
           <w:sz w:val="24"/>
           <w:szCs w:val="24"/>
         </w:rPr>
-        <w:t xml:space="preserve">. Interactive stacked bar charts show the student distribution by academic level (Students’ type) over the </w:t>
-      </w:r>
-      <w:proofErr w:type="gramStart"/>
-      <w:r>
-        <w:rPr>
-          <w:rFonts w:ascii="Times New Roman" w:eastAsia="Times New Roman" w:hAnsi="Times New Roman" w:cs="Times New Roman"/>
-          <w:sz w:val="24"/>
-          <w:szCs w:val="24"/>
-        </w:rPr>
-        <w:t>years</w:t>
-      </w:r>
-      <w:proofErr w:type="gramEnd"/>
+        <w:t>. Interactive stacked bar charts show the student distribution by academic level (Students’ type) over the years</w:t>
+      </w:r>
     </w:p>
     <w:p>
       <w:pPr>
@@ -2854,59 +2621,18 @@
           <w:sz w:val="24"/>
           <w:szCs w:val="24"/>
         </w:rPr>
-        <w:t xml:space="preserve"> design is a stacked bar chart that is utilized to illustrate the distribution of students across nine academic levels over time, including professional, OPT, non-degree, other, non-Degree, and intensive English, </w:t>
-      </w:r>
-      <w:proofErr w:type="spellStart"/>
-      <w:r>
-        <w:rPr>
-          <w:rFonts w:ascii="Times New Roman" w:eastAsia="Times New Roman" w:hAnsi="Times New Roman" w:cs="Times New Roman"/>
-          <w:sz w:val="24"/>
-          <w:szCs w:val="24"/>
-        </w:rPr>
-        <w:t>etc</w:t>
-      </w:r>
-      <w:proofErr w:type="spellEnd"/>
-      <w:r>
-        <w:rPr>
-          <w:rFonts w:ascii="Times New Roman" w:eastAsia="Times New Roman" w:hAnsi="Times New Roman" w:cs="Times New Roman"/>
-          <w:sz w:val="24"/>
-          <w:szCs w:val="24"/>
-        </w:rPr>
-        <w:t xml:space="preserve"> (Fig 9). </w:t>
-      </w:r>
-      <w:r>
-        <w:rPr>
-          <w:rFonts w:ascii="Times New Roman" w:eastAsia="Times New Roman" w:hAnsi="Times New Roman" w:cs="Times New Roman"/>
-          <w:color w:val="0D0D0D"/>
-          <w:sz w:val="24"/>
-          <w:szCs w:val="24"/>
-          <w:highlight w:val="white"/>
-        </w:rPr>
-        <w:t xml:space="preserve">By clicking on the legend, users can select and compare specific academic levels. </w:t>
-      </w:r>
-      <w:proofErr w:type="gramStart"/>
-      <w:r>
-        <w:rPr>
-          <w:rFonts w:ascii="Times New Roman" w:eastAsia="Times New Roman" w:hAnsi="Times New Roman" w:cs="Times New Roman"/>
-          <w:color w:val="0D0D0D"/>
-          <w:sz w:val="24"/>
-          <w:szCs w:val="24"/>
-          <w:highlight w:val="white"/>
-        </w:rPr>
-        <w:t>Similar to</w:t>
-      </w:r>
-      <w:proofErr w:type="gramEnd"/>
-      <w:r>
-        <w:rPr>
-          <w:rFonts w:ascii="Times New Roman" w:eastAsia="Times New Roman" w:hAnsi="Times New Roman" w:cs="Times New Roman"/>
-          <w:color w:val="0D0D0D"/>
-          <w:sz w:val="24"/>
-          <w:szCs w:val="24"/>
-          <w:highlight w:val="white"/>
-        </w:rPr>
-        <w:t xml:space="preserve"> our previous design, we also use ‘</w:t>
-      </w:r>
-      <w:proofErr w:type="spellStart"/>
+        <w:t xml:space="preserve"> design is a stacked bar chart that is utilized to illustrate the distribution of students across nine academic levels over time, including professional, OPT, non-degree, other, non-Degree, and intensive English, etc (Fig 9). </w:t>
+      </w:r>
+      <w:r>
+        <w:rPr>
+          <w:rFonts w:ascii="Times New Roman" w:eastAsia="Times New Roman" w:hAnsi="Times New Roman" w:cs="Times New Roman"/>
+          <w:color w:val="0D0D0D"/>
+          <w:sz w:val="24"/>
+          <w:szCs w:val="24"/>
+          <w:highlight w:val="white"/>
+        </w:rPr>
+        <w:t>By clicking on the legend, users can select and compare specific academic levels. Similar to our previous design, we also use ‘</w:t>
+      </w:r>
       <w:r>
         <w:rPr>
           <w:rFonts w:ascii="Times New Roman" w:eastAsia="Times New Roman" w:hAnsi="Times New Roman" w:cs="Times New Roman"/>
@@ -2918,7 +2644,6 @@
         </w:rPr>
         <w:t>hoverinfo</w:t>
       </w:r>
-      <w:proofErr w:type="spellEnd"/>
       <w:r>
         <w:rPr>
           <w:rFonts w:ascii="Times New Roman" w:eastAsia="Times New Roman" w:hAnsi="Times New Roman" w:cs="Times New Roman"/>
@@ -2929,7 +2654,6 @@
         </w:rPr>
         <w:t>’ and ‘</w:t>
       </w:r>
-      <w:proofErr w:type="spellStart"/>
       <w:r>
         <w:rPr>
           <w:rFonts w:ascii="Times New Roman" w:eastAsia="Times New Roman" w:hAnsi="Times New Roman" w:cs="Times New Roman"/>
@@ -2941,7 +2665,6 @@
         </w:rPr>
         <w:t>textinfo</w:t>
       </w:r>
-      <w:proofErr w:type="spellEnd"/>
       <w:r>
         <w:rPr>
           <w:rFonts w:ascii="Times New Roman" w:eastAsia="Times New Roman" w:hAnsi="Times New Roman" w:cs="Times New Roman"/>
@@ -2966,25 +2689,7 @@
           <w:sz w:val="24"/>
           <w:szCs w:val="24"/>
         </w:rPr>
-        <w:t>(</w:t>
-      </w:r>
-      <w:proofErr w:type="spellStart"/>
-      <w:r>
-        <w:rPr>
-          <w:rFonts w:ascii="Times New Roman" w:eastAsia="Times New Roman" w:hAnsi="Times New Roman" w:cs="Times New Roman"/>
-          <w:sz w:val="24"/>
-          <w:szCs w:val="24"/>
-        </w:rPr>
-        <w:t>Amuedo</w:t>
-      </w:r>
-      <w:proofErr w:type="spellEnd"/>
-      <w:r>
-        <w:rPr>
-          <w:rFonts w:ascii="Times New Roman" w:eastAsia="Times New Roman" w:hAnsi="Times New Roman" w:cs="Times New Roman"/>
-          <w:sz w:val="24"/>
-          <w:szCs w:val="24"/>
-        </w:rPr>
-        <w:t>-Dorantes et al., 2019)</w:t>
+        <w:t>(Amuedo-Dorantes et al., 2019)</w:t>
       </w:r>
       <w:r>
         <w:rPr>
@@ -3081,95 +2786,7 @@
           <w:sz w:val="24"/>
           <w:szCs w:val="24"/>
         </w:rPr>
-        <w:t xml:space="preserve"> show international </w:t>
-      </w:r>
-      <w:r>
-        <w:rPr>
-          <w:rFonts w:ascii="Times New Roman" w:eastAsia="Times New Roman" w:hAnsi="Times New Roman" w:cs="Times New Roman"/>
-          <w:sz w:val="24"/>
-          <w:szCs w:val="24"/>
-        </w:rPr>
-        <w:t>students'</w:t>
-      </w:r>
-      <w:r>
-        <w:rPr>
-          <w:rFonts w:ascii="Times New Roman" w:eastAsia="Times New Roman" w:hAnsi="Times New Roman" w:cs="Times New Roman"/>
-          <w:sz w:val="24"/>
-          <w:szCs w:val="24"/>
-        </w:rPr>
-        <w:t xml:space="preserve"> data in the US among four features: source of funds, countries of origin, field of study, and academic levels. </w:t>
-      </w:r>
-      <w:r>
-        <w:rPr>
-          <w:rFonts w:ascii="Times New Roman" w:eastAsia="Times New Roman" w:hAnsi="Times New Roman" w:cs="Times New Roman"/>
-          <w:sz w:val="24"/>
-          <w:szCs w:val="24"/>
-        </w:rPr>
-        <w:t>Several pieces of literature show each feature’s importance to US institutions</w:t>
-      </w:r>
-      <w:r>
-        <w:rPr>
-          <w:rFonts w:ascii="Times New Roman" w:eastAsia="Times New Roman" w:hAnsi="Times New Roman" w:cs="Times New Roman"/>
-          <w:sz w:val="24"/>
-          <w:szCs w:val="24"/>
-        </w:rPr>
-        <w:t xml:space="preserve">. Each feature has an interactive chart that shows the </w:t>
-      </w:r>
-      <w:r>
-        <w:rPr>
-          <w:rFonts w:ascii="Times New Roman" w:eastAsia="Times New Roman" w:hAnsi="Times New Roman" w:cs="Times New Roman"/>
-          <w:sz w:val="24"/>
-          <w:szCs w:val="24"/>
-        </w:rPr>
-        <w:t>students'</w:t>
-      </w:r>
-      <w:r>
-        <w:rPr>
-          <w:rFonts w:ascii="Times New Roman" w:eastAsia="Times New Roman" w:hAnsi="Times New Roman" w:cs="Times New Roman"/>
-          <w:sz w:val="24"/>
-          <w:szCs w:val="24"/>
-        </w:rPr>
-        <w:t xml:space="preserve"> data over time or in a specific year. Users can obtain clear and detailed </w:t>
-      </w:r>
-      <w:r>
-        <w:rPr>
-          <w:rFonts w:ascii="Times New Roman" w:eastAsia="Times New Roman" w:hAnsi="Times New Roman" w:cs="Times New Roman"/>
-          <w:sz w:val="24"/>
-          <w:szCs w:val="24"/>
-        </w:rPr>
-        <w:t>demographic</w:t>
-      </w:r>
-      <w:r>
-        <w:rPr>
-          <w:rFonts w:ascii="Times New Roman" w:eastAsia="Times New Roman" w:hAnsi="Times New Roman" w:cs="Times New Roman"/>
-          <w:sz w:val="24"/>
-          <w:szCs w:val="24"/>
-        </w:rPr>
-        <w:t xml:space="preserve"> data and trends across these features </w:t>
-      </w:r>
-      <w:r>
-        <w:rPr>
-          <w:rFonts w:ascii="Times New Roman" w:eastAsia="Times New Roman" w:hAnsi="Times New Roman" w:cs="Times New Roman"/>
-          <w:sz w:val="24"/>
-          <w:szCs w:val="24"/>
-        </w:rPr>
-        <w:t>when</w:t>
-      </w:r>
-      <w:r>
-        <w:rPr>
-          <w:rFonts w:ascii="Times New Roman" w:eastAsia="Times New Roman" w:hAnsi="Times New Roman" w:cs="Times New Roman"/>
-          <w:sz w:val="24"/>
-          <w:szCs w:val="24"/>
-        </w:rPr>
-        <w:t xml:space="preserve"> they’re interested. </w:t>
-      </w:r>
-      <w:r>
-        <w:rPr>
-          <w:rFonts w:ascii="Times New Roman" w:eastAsia="Times New Roman" w:hAnsi="Times New Roman" w:cs="Times New Roman"/>
-          <w:sz w:val="24"/>
-          <w:szCs w:val="24"/>
-        </w:rPr>
-        <w:t>Therefore, this Design Studio has the potential to serve as a comprehensive tool that enables U.S. educational institutions to optimize their recruitment strategies for international students.</w:t>
+        <w:t xml:space="preserve"> show international students' data in the US among four features: source of funds, countries of origin, field of study, and academic levels. Several pieces of literature show each feature’s importance to US institutions. Each feature has an interactive chart that shows the students' data over time or in a specific year. Users can obtain clear and detailed demographic data and trends across these features when they’re interested. Therefore, this Design Studio has the potential to serve as a comprehensive tool that enables U.S. educational institutions to optimize their recruitment strategies for international students.</w:t>
       </w:r>
     </w:p>
     <w:p>
@@ -3232,37 +2849,19 @@
           <w:rFonts w:ascii="Times New Roman" w:hAnsi="Times New Roman" w:cs="Times New Roman"/>
         </w:rPr>
       </w:pPr>
-      <w:proofErr w:type="spellStart"/>
-      <w:r>
-        <w:rPr>
-          <w:rFonts w:ascii="Times New Roman" w:hAnsi="Times New Roman" w:cs="Times New Roman"/>
-        </w:rPr>
-        <w:t>Amuedo</w:t>
-      </w:r>
-      <w:proofErr w:type="spellEnd"/>
-      <w:r>
-        <w:rPr>
-          <w:rFonts w:ascii="Times New Roman" w:hAnsi="Times New Roman" w:cs="Times New Roman"/>
-        </w:rPr>
-        <w:t xml:space="preserve">-Dorantes, C., Furtado, D., &amp; Xu, H. (2019). OPT policy changes and foreign-born STEM talent in the U.S. </w:t>
-      </w:r>
-      <w:proofErr w:type="spellStart"/>
+      <w:r>
+        <w:rPr>
+          <w:rFonts w:ascii="Times New Roman" w:hAnsi="Times New Roman" w:cs="Times New Roman"/>
+        </w:rPr>
+        <w:t xml:space="preserve">Amuedo-Dorantes, C., Furtado, D., &amp; Xu, H. (2019). OPT policy changes and foreign-born STEM talent in the U.S. </w:t>
+      </w:r>
       <w:r>
         <w:rPr>
           <w:rFonts w:ascii="Times New Roman" w:hAnsi="Times New Roman" w:cs="Times New Roman"/>
           <w:i/>
           <w:iCs/>
         </w:rPr>
-        <w:t>Labour</w:t>
-      </w:r>
-      <w:proofErr w:type="spellEnd"/>
-      <w:r>
-        <w:rPr>
-          <w:rFonts w:ascii="Times New Roman" w:hAnsi="Times New Roman" w:cs="Times New Roman"/>
-          <w:i/>
-          <w:iCs/>
-        </w:rPr>
-        <w:t xml:space="preserve"> Economics, 61</w:t>
+        <w:t>Labour Economics, 61</w:t>
       </w:r>
       <w:r>
         <w:rPr>
@@ -3270,7 +2869,7 @@
         </w:rPr>
         <w:t xml:space="preserve">, 101752. </w:t>
       </w:r>
-      <w:hyperlink r:id="rId16" w:tgtFrame="_new" w:history="1">
+      <w:hyperlink r:id="rId20" w:tgtFrame="_new" w:history="1">
         <w:r>
           <w:rPr>
             <w:rStyle w:val="aa"/>
@@ -3309,7 +2908,7 @@
         </w:rPr>
         <w:t xml:space="preserve">(1), 163–184. </w:t>
       </w:r>
-      <w:hyperlink r:id="rId17" w:tgtFrame="_new" w:history="1">
+      <w:hyperlink r:id="rId21" w:tgtFrame="_new" w:history="1">
         <w:r>
           <w:rPr>
             <w:rStyle w:val="aa"/>
@@ -3334,7 +2933,7 @@
         </w:rPr>
         <w:t xml:space="preserve">Fischer, K. (2024, March 20). The Chronicle of Higher Education. Retrieved from </w:t>
       </w:r>
-      <w:hyperlink r:id="rId18" w:tgtFrame="_new" w:history="1">
+      <w:hyperlink r:id="rId22" w:tgtFrame="_new" w:history="1">
         <w:r>
           <w:rPr>
             <w:rStyle w:val="aa"/>
@@ -3357,21 +2956,7 @@
         <w:rPr>
           <w:rFonts w:ascii="Times New Roman" w:hAnsi="Times New Roman" w:cs="Times New Roman"/>
         </w:rPr>
-        <w:t xml:space="preserve">Goralski, M. A., &amp; </w:t>
-      </w:r>
-      <w:proofErr w:type="spellStart"/>
-      <w:r>
-        <w:rPr>
-          <w:rFonts w:ascii="Times New Roman" w:hAnsi="Times New Roman" w:cs="Times New Roman"/>
-        </w:rPr>
-        <w:t>Tootoonchi</w:t>
-      </w:r>
-      <w:proofErr w:type="spellEnd"/>
-      <w:r>
-        <w:rPr>
-          <w:rFonts w:ascii="Times New Roman" w:hAnsi="Times New Roman" w:cs="Times New Roman"/>
-        </w:rPr>
-        <w:t xml:space="preserve">, A. (2015). Recruitment of international students to the United States: Implications for institutions of higher education. </w:t>
+        <w:t xml:space="preserve">Goralski, M. A., &amp; Tootoonchi, A. (2015). Recruitment of international students to the United States: Implications for institutions of higher education. </w:t>
       </w:r>
       <w:r>
         <w:rPr>
@@ -3387,7 +2972,7 @@
         </w:rPr>
         <w:t xml:space="preserve">(1), 53+. </w:t>
       </w:r>
-      <w:hyperlink r:id="rId19" w:tgtFrame="_new" w:history="1">
+      <w:hyperlink r:id="rId23" w:tgtFrame="_new" w:history="1">
         <w:r>
           <w:rPr>
             <w:rStyle w:val="aa"/>
@@ -3410,21 +2995,7 @@
         <w:rPr>
           <w:rFonts w:ascii="Times New Roman" w:hAnsi="Times New Roman" w:cs="Times New Roman"/>
         </w:rPr>
-        <w:t xml:space="preserve">Riffe, T., Sander, N., &amp; </w:t>
-      </w:r>
-      <w:proofErr w:type="spellStart"/>
-      <w:r>
-        <w:rPr>
-          <w:rFonts w:ascii="Times New Roman" w:hAnsi="Times New Roman" w:cs="Times New Roman"/>
-        </w:rPr>
-        <w:t>Klüsener</w:t>
-      </w:r>
-      <w:proofErr w:type="spellEnd"/>
-      <w:r>
-        <w:rPr>
-          <w:rFonts w:ascii="Times New Roman" w:hAnsi="Times New Roman" w:cs="Times New Roman"/>
-        </w:rPr>
-        <w:t xml:space="preserve">, S. (2021). Editorial to the special issue on demographic data visualization: Getting the point across – Reaching the potential of demographic data visualization. </w:t>
+        <w:t xml:space="preserve">Riffe, T., Sander, N., &amp; Klüsener, S. (2021). Editorial to the special issue on demographic data visualization: Getting the point across – Reaching the potential of demographic data visualization. </w:t>
       </w:r>
       <w:r>
         <w:rPr>
@@ -3440,7 +3011,7 @@
         </w:rPr>
         <w:t xml:space="preserve">, 865–878. </w:t>
       </w:r>
-      <w:hyperlink r:id="rId20" w:tgtFrame="_new" w:history="1">
+      <w:hyperlink r:id="rId24" w:tgtFrame="_new" w:history="1">
         <w:r>
           <w:rPr>
             <w:rStyle w:val="aa"/>
@@ -3479,7 +3050,7 @@
         </w:rPr>
         <w:t xml:space="preserve">. Retrieved from </w:t>
       </w:r>
-      <w:hyperlink r:id="rId21" w:tgtFrame="_new" w:history="1">
+      <w:hyperlink r:id="rId25" w:tgtFrame="_new" w:history="1">
         <w:r>
           <w:rPr>
             <w:rStyle w:val="aa"/>
@@ -3505,7 +3076,7 @@
         <w:lastRenderedPageBreak/>
         <w:t xml:space="preserve">Mode Help. (n.d.). Visualization filters: Query and analyze data. Retrieved from </w:t>
       </w:r>
-      <w:hyperlink r:id="rId22" w:tgtFrame="_new" w:history="1">
+      <w:hyperlink r:id="rId26" w:tgtFrame="_new" w:history="1">
         <w:r>
           <w:rPr>
             <w:rStyle w:val="aa"/>
@@ -3544,7 +3115,7 @@
         </w:rPr>
         <w:t xml:space="preserve">. Retrieved from </w:t>
       </w:r>
-      <w:hyperlink r:id="rId23" w:tgtFrame="_new" w:history="1">
+      <w:hyperlink r:id="rId27" w:tgtFrame="_new" w:history="1">
         <w:r>
           <w:rPr>
             <w:rStyle w:val="aa"/>
@@ -3564,12 +3135,12 @@
       </w:pPr>
     </w:p>
     <w:sectPr>
-      <w:headerReference w:type="even" r:id="rId24"/>
-      <w:headerReference w:type="default" r:id="rId25"/>
-      <w:footerReference w:type="even" r:id="rId26"/>
-      <w:footerReference w:type="default" r:id="rId27"/>
-      <w:headerReference w:type="first" r:id="rId28"/>
-      <w:footerReference w:type="first" r:id="rId29"/>
+      <w:headerReference w:type="even" r:id="rId28"/>
+      <w:headerReference w:type="default" r:id="rId29"/>
+      <w:footerReference w:type="even" r:id="rId30"/>
+      <w:footerReference w:type="default" r:id="rId31"/>
+      <w:headerReference w:type="first" r:id="rId32"/>
+      <w:footerReference w:type="first" r:id="rId33"/>
       <w:pgSz w:w="12240" w:h="15840"/>
       <w:pgMar w:top="1440" w:right="1440" w:bottom="1440" w:left="1440" w:header="720" w:footer="720" w:gutter="0"/>
       <w:pgNumType w:start="1"/>
@@ -3751,9 +3322,6 @@
   <w:p>
     <w:pPr>
       <w:pStyle w:val="a6"/>
-      <w:rPr>
-        <w:rFonts w:hint="eastAsia"/>
-      </w:rPr>
     </w:pPr>
     <w:r>
       <w:tab/>
@@ -4636,6 +4204,7 @@
   <w:style w:type="character" w:default="1" w:styleId="a0">
     <w:name w:val="Default Paragraph Font"/>
     <w:uiPriority w:val="1"/>
+    <w:semiHidden/>
     <w:unhideWhenUsed/>
   </w:style>
   <w:style w:type="table" w:default="1" w:styleId="a1">

</xml_diff>